<commit_message>
renamed T as U, fixed atan, refactored plotting, added plot_temp
</commit_message>
<xml_diff>
--- a/rapport/brouillon_rapport.docx
+++ b/rapport/brouillon_rapport.docx
@@ -39,6 +39,7 @@
         <w:rPr>
           <w:sz w:val="24"/>
           <w:szCs w:val="24"/>
+          <w:highlight w:val="none"/>
         </w:rPr>
       </w:r>
       <w:r>
@@ -93,8 +94,6 @@
       </w:r>
       <w:r>
         <w:rPr>
-          <w:bCs w:val="0"/>
-          <w:i w:val="0"/>
           <w:sz w:val="24"/>
           <w:szCs w:val="24"/>
           <w:highlight w:val="none"/>
@@ -166,10 +165,6 @@
       </w:r>
       <w:r>
         <w:rPr>
-          <w:bCs w:val="0"/>
-          <w:i w:val="0"/>
-          <w:sz w:val="24"/>
-          <w:szCs w:val="24"/>
           <w:highlight w:val="none"/>
         </w:rPr>
       </w:r>
@@ -204,7 +199,52 @@
           <w:szCs w:val="24"/>
           <w:highlight w:val="none"/>
         </w:rPr>
-        <w:t xml:space="preserve">L’implémentation de ce schéma est faite en Python 3.12 à l’aide de la librairie numpy, et de matplotlib pour les tracés. Les détails d’implémentation sont disponibles à l’annexe (truc). Nous avons également créé un outil d’animation des graphes, qui ne peut malheureusement pas être illustré dans ce rapport.</w:t>
+        <w:t xml:space="preserve">L’implémentation de ce schéma est faite en Python 3.</w:t>
+      </w:r>
+      <w:r>
+        <w:rPr>
+          <w:sz w:val="24"/>
+          <w:szCs w:val="24"/>
+          <w:highlight w:val="none"/>
+        </w:rPr>
+        <w:t xml:space="preserve">12 à l’aide de la librairie numpy, et de matplotlib pour les tracés. Les détails d’implémentation sont disponibles à l’annexe (truc). Nous avons également créé un outil d’animation des graphes, qui ne peut malheureusement pas être illustré dans ce rapport.</w:t>
+      </w:r>
+      <w:r>
+        <w:rPr>
+          <w:bCs w:val="0"/>
+          <w:i w:val="0"/>
+          <w:sz w:val="28"/>
+          <w:szCs w:val="28"/>
+          <w:highlight w:val="none"/>
+        </w:rPr>
+      </w:r>
+      <w:r>
+        <w:rPr>
+          <w:sz w:val="24"/>
+          <w:szCs w:val="24"/>
+          <w:highlight w:val="none"/>
+        </w:rPr>
+      </w:r>
+    </w:p>
+    <w:p>
+      <w:pPr>
+        <w:pBdr/>
+        <w:spacing/>
+        <w:ind w:right="0" w:firstLine="720" w:left="0"/>
+        <w:jc w:val="both"/>
+        <w:rPr>
+          <w:sz w:val="24"/>
+          <w:szCs w:val="24"/>
+          <w:highlight w:val="none"/>
+        </w:rPr>
+      </w:pPr>
+      <w:r>
+        <w:rPr>
+          <w:sz w:val="24"/>
+          <w:szCs w:val="24"/>
+          <w:highlight w:val="none"/>
+        </w:rPr>
+        <w:t xml:space="preserve">Voici l’exemple d’un graphe à deux sommets de capacité 1, reliés par une arête de conductance 1 et initialisés aux températures 0 et 10.</w:t>
       </w:r>
       <w:r>
         <w:rPr>
@@ -223,6 +263,34 @@
         <w:ind w:right="0" w:firstLine="720" w:left="0"/>
         <w:jc w:val="both"/>
         <w:rPr>
+          <w:sz w:val="24"/>
+          <w:szCs w:val="24"/>
+          <w:highlight w:val="none"/>
+        </w:rPr>
+      </w:pPr>
+      <w:r>
+        <w:rPr>
+          <w:sz w:val="24"/>
+          <w:szCs w:val="24"/>
+          <w:highlight w:val="none"/>
+        </w:rPr>
+        <w:t xml:space="preserve">[fig graphe] [fig temp]</w:t>
+      </w:r>
+      <w:r>
+        <w:rPr>
+          <w:sz w:val="24"/>
+          <w:szCs w:val="24"/>
+          <w:highlight w:val="none"/>
+        </w:rPr>
+      </w:r>
+    </w:p>
+    <w:p>
+      <w:pPr>
+        <w:pBdr/>
+        <w:spacing/>
+        <w:ind w:right="0" w:firstLine="720" w:left="0"/>
+        <w:jc w:val="both"/>
+        <w:rPr>
           <w:bCs w:val="0"/>
           <w:i w:val="0"/>
           <w:sz w:val="28"/>
@@ -236,7 +304,6 @@
           <w:szCs w:val="24"/>
           <w:highlight w:val="none"/>
         </w:rPr>
-        <w:t xml:space="preserve">[</w:t>
       </w:r>
       <w:r>
         <w:rPr>
@@ -345,7 +412,6 @@
         <w:rPr>
           <w:sz w:val="24"/>
           <w:szCs w:val="24"/>
-          <w:highlight w:val="none"/>
         </w:rPr>
       </w:r>
       <w:r>

</xml_diff>

<commit_message>
progress on transient response
</commit_message>
<xml_diff>
--- a/rapport/brouillon_rapport.docx
+++ b/rapport/brouillon_rapport.docx
@@ -6,7 +6,7 @@
       <w:pPr>
         <w:pBdr/>
         <w:spacing/>
-        <w:ind w:right="0" w:firstLine="720" w:left="0"/>
+        <w:ind w:right="0" w:firstLine="0" w:left="0"/>
         <w:jc w:val="both"/>
         <w:rPr>
           <w:sz w:val="24"/>
@@ -54,7 +54,7 @@
       <w:pPr>
         <w:pBdr/>
         <w:spacing/>
-        <w:ind w:right="0" w:firstLine="720" w:left="0"/>
+        <w:ind w:right="0" w:firstLine="0" w:left="0"/>
         <w:jc w:val="both"/>
         <w:rPr>
           <w:sz w:val="24"/>
@@ -111,7 +111,7 @@
       <w:pPr>
         <w:pBdr/>
         <w:spacing/>
-        <w:ind w:right="0" w:firstLine="720" w:left="0"/>
+        <w:ind w:right="0" w:firstLine="0" w:left="0"/>
         <w:jc w:val="both"/>
         <w:rPr>
           <w:highlight w:val="none"/>
@@ -178,7 +178,7 @@
       <w:pPr>
         <w:pBdr/>
         <w:spacing/>
-        <w:ind w:right="0" w:firstLine="720" w:left="0"/>
+        <w:ind w:right="0" w:firstLine="0" w:left="0"/>
         <w:jc w:val="both"/>
         <w:rPr>
           <w:sz w:val="24"/>
@@ -207,7 +207,7 @@
           <w:szCs w:val="24"/>
           <w:highlight w:val="none"/>
         </w:rPr>
-        <w:t xml:space="preserve">12 à l’aide de la librairie numpy, et de matplotlib pour les tracés. Les détails d’implémentation sont disponibles à l’annexe (truc). Nous avons également créé un outil d’animation des graphes, qui ne peut malheureusement pas être illustré dans ce rapport.</w:t>
+        <w:t xml:space="preserve">12 à l’aide de numpy et de matplotlib pour les tracés. Les détails d’implémentation sont disponibles à l’annexe (truc). Nous avons également créé un outil d’animation des graphes, qui ne peut malheureusement pas être illustré dans ce rapport.</w:t>
       </w:r>
       <w:r>
         <w:rPr>
@@ -230,7 +230,7 @@
       <w:pPr>
         <w:pBdr/>
         <w:spacing/>
-        <w:ind w:right="0" w:firstLine="720" w:left="0"/>
+        <w:ind w:right="0" w:firstLine="0" w:left="0"/>
         <w:jc w:val="both"/>
         <w:rPr>
           <w:sz w:val="24"/>
@@ -244,7 +244,7 @@
           <w:szCs w:val="24"/>
           <w:highlight w:val="none"/>
         </w:rPr>
-        <w:t xml:space="preserve">Voici l’exemple d’un graphe à deux sommets de capacité 1, reliés par une arête de conductance 1 et initialisés aux températures 0 et 10.</w:t>
+        <w:t xml:space="preserve">Voici l’exemple d’un graphe à deux sommets de capacité 1, reliés par une arête de conductance 1, et initialisés aux températures 0 et 10.</w:t>
       </w:r>
       <w:r>
         <w:rPr>
@@ -260,7 +260,7 @@
       <w:pPr>
         <w:pBdr/>
         <w:spacing/>
-        <w:ind w:right="0" w:firstLine="720" w:left="0"/>
+        <w:ind w:right="0" w:firstLine="0" w:left="0"/>
         <w:jc w:val="both"/>
         <w:rPr>
           <w:sz w:val="24"/>
@@ -288,7 +288,7 @@
       <w:pPr>
         <w:pBdr/>
         <w:spacing/>
-        <w:ind w:right="0" w:firstLine="720" w:left="0"/>
+        <w:ind w:right="0" w:firstLine="0" w:left="0"/>
         <w:jc w:val="both"/>
         <w:rPr>
           <w:bCs w:val="0"/>
@@ -317,7 +317,7 @@
       <w:pPr>
         <w:pBdr/>
         <w:spacing/>
-        <w:ind w:right="0" w:firstLine="720" w:left="0"/>
+        <w:ind w:right="0" w:firstLine="0" w:left="0"/>
         <w:jc w:val="both"/>
         <w:rPr>
           <w:sz w:val="24"/>
@@ -351,7 +351,7 @@
       <w:pPr>
         <w:pBdr/>
         <w:spacing/>
-        <w:ind w:right="0" w:firstLine="720" w:left="0"/>
+        <w:ind w:right="0" w:firstLine="0" w:left="0"/>
         <w:jc w:val="both"/>
         <w:rPr>
           <w:sz w:val="24"/>
@@ -373,7 +373,58 @@
           <w:szCs w:val="24"/>
           <w:highlight w:val="none"/>
         </w:rPr>
-        <w:t xml:space="preserve">systèmes isolés en régime de diffusion pure. Cepedant la modélisation des interactions entre un bâtiment, le milieu extérieur, et les sources de chaleur internes nécessite de pouvoir étudier des régimes forcés et des conditions aux limites plus complexes. </w:t>
+        <w:t xml:space="preserve">systèmes isolés en régime de diffusion pure. Cepedant la modélisation des interactions entre un bâtiment, le milieu extérieur, et les sources de chaleur internes nécessite de pouvoir étudier des régimes forcés et des conditions aux limites plus complexes.</w:t>
+      </w:r>
+      <w:r>
+        <w:rPr>
+          <w:sz w:val="24"/>
+          <w:szCs w:val="24"/>
+          <w:highlight w:val="none"/>
+        </w:rPr>
+      </w:r>
+    </w:p>
+    <w:p>
+      <w:pPr>
+        <w:pBdr/>
+        <w:spacing/>
+        <w:ind w:right="0" w:firstLine="0" w:left="0"/>
+        <w:jc w:val="both"/>
+        <w:rPr>
+          <w:sz w:val="24"/>
+          <w:szCs w:val="24"/>
+          <w:highlight w:val="none"/>
+        </w:rPr>
+      </w:pPr>
+      <w:r>
+        <w:rPr>
+          <w:sz w:val="24"/>
+          <w:szCs w:val="24"/>
+          <w:highlight w:val="none"/>
+        </w:rPr>
+      </w:r>
+      <w:r>
+        <w:rPr>
+          <w:sz w:val="24"/>
+          <w:szCs w:val="24"/>
+          <w:highlight w:val="none"/>
+        </w:rPr>
+        <w:t xml:space="preserve">Il faut donc modifier la simulation pour en tenir compte.</w:t>
+      </w:r>
+      <w:r>
+        <w:rPr>
+          <w:sz w:val="24"/>
+          <w:szCs w:val="24"/>
+          <w:highlight w:val="none"/>
+        </w:rPr>
+        <w:t xml:space="preserve"> On définit alors une condition aux limites comme une fonction qui prend en arguments un sommet et l’état du graphe à un instant donné, et renvoie la température de ce sommet à l’instant suivant. </w:t>
+      </w:r>
+      <w:r/>
+      <w:r>
+        <w:rPr>
+          <w:sz w:val="24"/>
+          <w:szCs w:val="24"/>
+          <w:highlight w:val="none"/>
+        </w:rPr>
       </w:r>
       <w:r>
         <w:rPr>
@@ -389,18 +440,174 @@
           <w:highlight w:val="none"/>
         </w:rPr>
       </w:r>
-    </w:p>
-    <w:p>
-      <w:pPr>
-        <w:pBdr/>
-        <w:spacing/>
-        <w:ind w:right="0" w:firstLine="720" w:left="0"/>
-        <w:jc w:val="both"/>
+      <w:r>
         <w:rPr>
           <w:sz w:val="24"/>
           <w:szCs w:val="24"/>
+          <w:highlight w:val="none"/>
         </w:rPr>
-      </w:pPr>
+        <w:t xml:space="preserve">Un sommet qui se voit attribuer une condition aux limites cesse d’obéir à l’équation</w:t>
+      </w:r>
+      <w:r>
+        <w:rPr>
+          <w:sz w:val="24"/>
+          <w:szCs w:val="24"/>
+          <w:highlight w:val="none"/>
+        </w:rPr>
+        <w:t xml:space="preserve"> (machin). Le pseudocode suivant détaille le fonctionnement de la simulation</w:t>
+      </w:r>
+      <w:r>
+        <w:rPr>
+          <w:sz w:val="24"/>
+          <w:szCs w:val="24"/>
+          <w:highlight w:val="none"/>
+        </w:rPr>
+      </w:r>
+    </w:p>
+    <w:p>
+      <w:pPr>
+        <w:pBdr/>
+        <w:spacing/>
+        <w:ind w:right="0" w:firstLine="0" w:left="0"/>
+        <w:jc w:val="both"/>
+        <w:rPr>
+          <w:sz w:val="20"/>
+          <w:szCs w:val="20"/>
+          <w:highlight w:val="none"/>
+        </w:rPr>
+      </w:pPr>
+      <w:r>
+        <w:rPr>
+          <w:sz w:val="20"/>
+          <w:szCs w:val="20"/>
+          <w:highlight w:val="none"/>
+        </w:rPr>
+        <w:t xml:space="preserve">tant que t &lt; t_fin</w:t>
+      </w:r>
+      <w:r>
+        <w:rPr>
+          <w:sz w:val="20"/>
+          <w:szCs w:val="20"/>
+          <w:highlight w:val="none"/>
+        </w:rPr>
+      </w:r>
+    </w:p>
+    <w:p>
+      <w:pPr>
+        <w:pBdr/>
+        <w:spacing/>
+        <w:ind w:right="0" w:firstLine="0" w:left="0"/>
+        <w:jc w:val="both"/>
+        <w:rPr>
+          <w:sz w:val="20"/>
+          <w:szCs w:val="20"/>
+          <w:highlight w:val="none"/>
+        </w:rPr>
+      </w:pPr>
+      <w:r>
+        <w:rPr>
+          <w:sz w:val="20"/>
+          <w:szCs w:val="20"/>
+          <w:highlight w:val="none"/>
+        </w:rPr>
+        <w:t xml:space="preserve">nouvelles températures &lt;- anciennes températures + dt * A * (anciennes températures)</w:t>
+      </w:r>
+      <w:r>
+        <w:rPr>
+          <w:sz w:val="20"/>
+          <w:szCs w:val="20"/>
+          <w:highlight w:val="none"/>
+        </w:rPr>
+      </w:r>
+    </w:p>
+    <w:p>
+      <w:pPr>
+        <w:pBdr/>
+        <w:spacing/>
+        <w:ind w:right="0" w:firstLine="0" w:left="0"/>
+        <w:jc w:val="both"/>
+        <w:rPr>
+          <w:sz w:val="20"/>
+          <w:szCs w:val="20"/>
+          <w:highlight w:val="none"/>
+        </w:rPr>
+      </w:pPr>
+      <w:r>
+        <w:rPr>
+          <w:sz w:val="20"/>
+          <w:szCs w:val="20"/>
+          <w:highlight w:val="none"/>
+        </w:rPr>
+        <w:t xml:space="preserve">pour chaque sommet du graphe</w:t>
+      </w:r>
+      <w:r>
+        <w:rPr>
+          <w:sz w:val="20"/>
+          <w:szCs w:val="20"/>
+          <w:highlight w:val="none"/>
+        </w:rPr>
+      </w:r>
+    </w:p>
+    <w:p>
+      <w:pPr>
+        <w:pBdr/>
+        <w:spacing/>
+        <w:ind w:right="0" w:firstLine="0" w:left="0"/>
+        <w:jc w:val="both"/>
+        <w:rPr>
+          <w:sz w:val="20"/>
+          <w:szCs w:val="20"/>
+          <w:highlight w:val="none"/>
+        </w:rPr>
+      </w:pPr>
+      <w:r>
+        <w:rPr>
+          <w:sz w:val="20"/>
+          <w:szCs w:val="20"/>
+          <w:highlight w:val="none"/>
+        </w:rPr>
+        <w:tab/>
+        <w:tab/>
+        <w:t xml:space="preserve">si le sommet a une condition aux limites (CL)</w:t>
+      </w:r>
+      <w:r>
+        <w:rPr>
+          <w:sz w:val="20"/>
+          <w:szCs w:val="20"/>
+          <w:highlight w:val="none"/>
+        </w:rPr>
+      </w:r>
+    </w:p>
+    <w:p>
+      <w:pPr>
+        <w:pBdr/>
+        <w:spacing/>
+        <w:ind w:right="0" w:firstLine="0" w:left="0"/>
+        <w:jc w:val="both"/>
+        <w:rPr>
+          <w:sz w:val="20"/>
+          <w:szCs w:val="20"/>
+          <w:highlight w:val="none"/>
+        </w:rPr>
+      </w:pPr>
+      <w:r>
+        <w:rPr>
+          <w:sz w:val="20"/>
+          <w:szCs w:val="20"/>
+          <w:highlight w:val="none"/>
+        </w:rPr>
+        <w:tab/>
+        <w:tab/>
+        <w:tab/>
+        <w:t xml:space="preserve">nouvelle température du sommet &lt;- CL(état du graphe, numéro du sommet)</w:t>
+      </w:r>
+      <w:r>
+        <w:rPr>
+          <w:sz w:val="20"/>
+          <w:szCs w:val="20"/>
+          <w:highlight w:val="none"/>
+        </w:rPr>
+      </w:r>
       <w:r>
         <w:rPr>
           <w:sz w:val="24"/>
@@ -418,6 +625,242 @@
         <w:rPr>
           <w:sz w:val="24"/>
           <w:szCs w:val="24"/>
+        </w:rPr>
+      </w:r>
+      <w:r>
+        <w:rPr>
+          <w:sz w:val="20"/>
+          <w:szCs w:val="20"/>
+          <w:highlight w:val="none"/>
+        </w:rPr>
+      </w:r>
+    </w:p>
+    <w:p>
+      <w:pPr>
+        <w:pBdr/>
+        <w:spacing/>
+        <w:ind w:right="0" w:firstLine="0" w:left="0"/>
+        <w:jc w:val="both"/>
+        <w:rPr>
+          <w:sz w:val="24"/>
+          <w:szCs w:val="24"/>
+          <w:highlight w:val="none"/>
+        </w:rPr>
+      </w:pPr>
+      <w:r>
+        <w:rPr>
+          <w:sz w:val="24"/>
+          <w:szCs w:val="24"/>
+          <w:highlight w:val="none"/>
+        </w:rPr>
+        <w:t xml:space="preserve">Voici les principaux types de conditions aux limites pertinents pour notre étude :</w:t>
+      </w:r>
+      <w:r>
+        <w:rPr>
+          <w:sz w:val="24"/>
+          <w:szCs w:val="24"/>
+          <w:highlight w:val="none"/>
+        </w:rPr>
+      </w:r>
+    </w:p>
+    <w:p>
+      <w:pPr>
+        <w:pBdr/>
+        <w:spacing/>
+        <w:ind w:right="0" w:firstLine="0" w:left="0"/>
+        <w:jc w:val="both"/>
+        <w:rPr>
+          <w:sz w:val="24"/>
+          <w:szCs w:val="24"/>
+          <w:highlight w:val="none"/>
+        </w:rPr>
+      </w:pPr>
+      <w:r>
+        <w:rPr>
+          <w:sz w:val="24"/>
+          <w:szCs w:val="24"/>
+          <w:highlight w:val="none"/>
+        </w:rPr>
+        <w:t xml:space="preserve">Température constante : la température du sommet reste fixée à une constante, indépendamment du comportement des sommets voisins. C’est un thermostat au sens thermodynamique.</w:t>
+      </w:r>
+      <w:r>
+        <w:rPr>
+          <w:sz w:val="24"/>
+          <w:szCs w:val="24"/>
+          <w:highlight w:val="none"/>
+        </w:rPr>
+      </w:r>
+    </w:p>
+    <w:p>
+      <w:pPr>
+        <w:pBdr/>
+        <w:spacing/>
+        <w:ind w:right="0" w:firstLine="0" w:left="0"/>
+        <w:jc w:val="both"/>
+        <w:rPr>
+          <w:sz w:val="24"/>
+          <w:szCs w:val="24"/>
+          <w:highlight w:val="none"/>
+        </w:rPr>
+      </w:pPr>
+      <w:r>
+        <w:rPr>
+          <w:sz w:val="24"/>
+          <w:szCs w:val="24"/>
+          <w:highlight w:val="none"/>
+        </w:rPr>
+        <w:t xml:space="preserve">Température fonction du temps : la température du sommet suit une certaine fonction du temps, </w:t>
+      </w:r>
+      <w:r>
+        <w:rPr>
+          <w:sz w:val="24"/>
+          <w:szCs w:val="24"/>
+          <w:highlight w:val="none"/>
+        </w:rPr>
+        <w:t xml:space="preserve">indépendamment du comportement des sommets voisins</w:t>
+      </w:r>
+      <w:r/>
+      <w:r>
+        <w:rPr>
+          <w:sz w:val="24"/>
+          <w:szCs w:val="24"/>
+          <w:highlight w:val="none"/>
+        </w:rPr>
+        <w:t xml:space="preserve">.</w:t>
+      </w:r>
+      <w:r>
+        <w:rPr>
+          <w:sz w:val="24"/>
+          <w:szCs w:val="24"/>
+          <w:highlight w:val="none"/>
+        </w:rPr>
+      </w:r>
+    </w:p>
+    <w:p>
+      <w:pPr>
+        <w:pBdr/>
+        <w:spacing/>
+        <w:ind w:right="0" w:firstLine="0" w:left="0"/>
+        <w:jc w:val="both"/>
+        <w:rPr>
+          <w:sz w:val="24"/>
+          <w:szCs w:val="24"/>
+          <w:highlight w:val="none"/>
+        </w:rPr>
+      </w:pPr>
+      <w:r>
+        <w:rPr>
+          <w:sz w:val="24"/>
+          <w:szCs w:val="24"/>
+          <w:highlight w:val="none"/>
+        </w:rPr>
+        <w:t xml:space="preserve">Chauffage/refroidissement : le sommet continue d’échanger de la chaleur normalement avec ses voisins. Il reçoit une puissance thermique supplémentaire P(t) “venant de l’extérieur” qui se traduit par une variation de température dt*P(t)/C à chaque pas de simulation. Des valeurs positives pour P correspondent à un chauffage, des valeurs négatives à un refroidissement.</w:t>
+      </w:r>
+      <w:r>
+        <w:rPr>
+          <w:sz w:val="24"/>
+          <w:szCs w:val="24"/>
+          <w:highlight w:val="none"/>
+        </w:rPr>
+      </w:r>
+    </w:p>
+    <w:p>
+      <w:pPr>
+        <w:pBdr/>
+        <w:spacing/>
+        <w:ind w:right="0" w:firstLine="0" w:left="0"/>
+        <w:jc w:val="both"/>
+        <w:rPr>
+          <w:sz w:val="24"/>
+          <w:szCs w:val="24"/>
+          <w:highlight w:val="none"/>
+        </w:rPr>
+      </w:pPr>
+      <w:r>
+        <w:rPr>
+          <w:sz w:val="24"/>
+          <w:szCs w:val="24"/>
+          <w:highlight w:val="none"/>
+        </w:rPr>
+        <w:t xml:space="preserve">Chauffage/refroidissement thermostaté : </w:t>
+      </w:r>
+      <w:r>
+        <w:rPr>
+          <w:sz w:val="24"/>
+          <w:szCs w:val="24"/>
+          <w:highlight w:val="none"/>
+        </w:rPr>
+        <w:t xml:space="preserve">le sommet continue d’échanger de la chaleur normalement avec ses voisins. Il reçoit une puissance thermique supplémentaire </w:t>
+      </w:r>
+      <w:r>
+        <w:rPr>
+          <w:sz w:val="24"/>
+          <w:szCs w:val="24"/>
+          <w:highlight w:val="none"/>
+        </w:rPr>
+        <w:t xml:space="preserve">P (constante) si sa température U franchit un seuil S, et reste isolé sinon. Ce cas correspond à un chauffage avec thermostat comme on en trouve dans la plupart des immeubles. NB : Si P&gt;0, le chauffage s’active dès que U&lt;S. Si au contraire P&lt;0, le refroidissement s’active dès que U&gt;S.</w:t>
+      </w:r>
+      <w:r>
+        <w:rPr>
+          <w:sz w:val="24"/>
+          <w:szCs w:val="24"/>
+          <w:highlight w:val="none"/>
+        </w:rPr>
+      </w:r>
+    </w:p>
+    <w:p>
+      <w:pPr>
+        <w:pBdr/>
+        <w:shd w:val="nil"/>
+        <w:spacing/>
+        <w:ind/>
+        <w:rPr>
+          <w:sz w:val="24"/>
+          <w:szCs w:val="24"/>
+          <w:highlight w:val="none"/>
+        </w:rPr>
+      </w:pPr>
+      <w:r>
+        <w:rPr>
+          <w:sz w:val="24"/>
+          <w:szCs w:val="24"/>
+          <w:highlight w:val="none"/>
+        </w:rPr>
+        <w:br w:type="page" w:clear="all"/>
+      </w:r>
+      <w:r>
+        <w:rPr>
+          <w:sz w:val="24"/>
+          <w:szCs w:val="24"/>
+          <w:highlight w:val="none"/>
+        </w:rPr>
+      </w:r>
+    </w:p>
+    <w:p>
+      <w:pPr>
+        <w:pBdr/>
+        <w:spacing/>
+        <w:ind w:right="0" w:firstLine="0" w:left="0"/>
+        <w:jc w:val="both"/>
+        <w:rPr>
+          <w:sz w:val="24"/>
+          <w:szCs w:val="24"/>
+          <w:highlight w:val="none"/>
+        </w:rPr>
+      </w:pPr>
+      <w:r>
+        <w:rPr>
+          <w:sz w:val="24"/>
+          <w:szCs w:val="24"/>
+          <w:highlight w:val="none"/>
+        </w:rPr>
+        <w:t xml:space="preserve">Etude du graphe ligne</w:t>
+      </w:r>
+      <w:r>
+        <w:rPr>
+          <w:sz w:val="24"/>
+          <w:szCs w:val="24"/>
+          <w:highlight w:val="none"/>
         </w:rPr>
       </w:r>
     </w:p>

</xml_diff>